<commit_message>
Added Virus total background worker to get around CORS
</commit_message>
<xml_diff>
--- a/COMP 3000/Project Docs/Development Documentation.docx
+++ b/COMP 3000/Project Docs/Development Documentation.docx
@@ -137,15 +137,7 @@
         <w:t>https://openphish.com/academic_use.html</w:t>
       </w:r>
       <w:r>
-        <w:t xml:space="preserve"> - </w:t>
-      </w:r>
-      <w:proofErr w:type="gramStart"/>
-      <w:r>
-        <w:t>open source</w:t>
-      </w:r>
-      <w:proofErr w:type="gramEnd"/>
-      <w:r>
-        <w:t xml:space="preserve"> community </w:t>
+        <w:t xml:space="preserve"> - open source community </w:t>
       </w:r>
       <w:r>
         <w:t>drive</w:t>
@@ -166,19 +158,10 @@
     </w:p>
     <w:p>
       <w:r>
-        <w:t xml:space="preserve">google </w:t>
-      </w:r>
-      <w:proofErr w:type="spellStart"/>
-      <w:r>
-        <w:t>api</w:t>
-      </w:r>
-      <w:proofErr w:type="spellEnd"/>
-      <w:r>
-        <w:t xml:space="preserve"> safe search</w:t>
-      </w:r>
-    </w:p>
-    <w:p>
-      <w:proofErr w:type="spellStart"/>
+        <w:t>google api safe search</w:t>
+      </w:r>
+    </w:p>
+    <w:p>
       <w:r>
         <w:rPr>
           <w:b/>
@@ -186,7 +169,6 @@
         </w:rPr>
         <w:t>OpenPhish</w:t>
       </w:r>
-      <w:proofErr w:type="spellEnd"/>
       <w:r>
         <w:t xml:space="preserve"> — phishing feed / intelligence. </w:t>
       </w:r>
@@ -200,7 +182,6 @@
       </w:hyperlink>
     </w:p>
     <w:p>
-      <w:proofErr w:type="spellStart"/>
       <w:r>
         <w:t>P</w:t>
       </w:r>
@@ -211,7 +192,6 @@
         </w:rPr>
         <w:t>hishTank</w:t>
       </w:r>
-      <w:proofErr w:type="spellEnd"/>
       <w:r>
         <w:t xml:space="preserve"> — community-driven phishing URL data and API. (Often free). </w:t>
       </w:r>
@@ -249,16 +229,11 @@
       </w:r>
     </w:p>
     <w:p>
-      <w:proofErr w:type="gramStart"/>
       <w:r>
         <w:t xml:space="preserve">https://emaildetective.io/pricing </w:t>
       </w:r>
       <w:r>
-        <w:t xml:space="preserve"> -</w:t>
-      </w:r>
-      <w:proofErr w:type="gramEnd"/>
-      <w:r>
-        <w:t xml:space="preserve">1000 </w:t>
+        <w:t xml:space="preserve"> -1000 </w:t>
       </w:r>
       <w:r>
         <w:t>emails per month</w:t>
@@ -355,13 +330,8 @@
       </w:r>
     </w:p>
     <w:p>
-      <w:proofErr w:type="spellStart"/>
-      <w:r>
-        <w:t>js</w:t>
-      </w:r>
-      <w:proofErr w:type="spellEnd"/>
-      <w:r>
-        <w:t xml:space="preserve"> – process data</w:t>
+      <w:r>
+        <w:t>js – process data</w:t>
       </w:r>
     </w:p>
     <w:p>
@@ -539,17 +509,8 @@
           <w:b/>
           <w:bCs/>
         </w:rPr>
-        <w:t xml:space="preserve"> </w:t>
-      </w:r>
-      <w:proofErr w:type="spellStart"/>
-      <w:r>
-        <w:rPr>
-          <w:b/>
-          <w:bCs/>
-        </w:rPr>
-        <w:t>Hussaria</w:t>
-      </w:r>
-      <w:proofErr w:type="spellEnd"/>
+        <w:t xml:space="preserve"> Hussaria</w:t>
+      </w:r>
     </w:p>
     <w:p>
       <w:r>
@@ -1131,23 +1092,7 @@
                 <w:sz w:val="16"/>
                 <w:szCs w:val="16"/>
               </w:rPr>
-              <w:t xml:space="preserve">Start </w:t>
-            </w:r>
-            <w:proofErr w:type="spellStart"/>
-            <w:r>
-              <w:rPr>
-                <w:sz w:val="16"/>
-                <w:szCs w:val="16"/>
-              </w:rPr>
-              <w:t>of</w:t>
-            </w:r>
-            <w:proofErr w:type="spellEnd"/>
-            <w:r>
-              <w:rPr>
-                <w:sz w:val="16"/>
-                <w:szCs w:val="16"/>
-              </w:rPr>
-              <w:t xml:space="preserve"> with a small of integrated software and slowly expand the covered software.</w:t>
+              <w:t>Start of with a small of integrated software and slowly expand the covered software.</w:t>
             </w:r>
           </w:p>
         </w:tc>
@@ -2111,15 +2056,7 @@
         <w:t>The software will treat all users fairly, regardless of language, demographic, or background. No user should be disadvantaged by how information is presented.</w:t>
       </w:r>
       <w:r>
-        <w:t xml:space="preserve"> The software will attempt to represent </w:t>
-      </w:r>
-      <w:proofErr w:type="gramStart"/>
-      <w:r>
-        <w:t>all of</w:t>
-      </w:r>
-      <w:proofErr w:type="gramEnd"/>
-      <w:r>
-        <w:t xml:space="preserve"> the above.</w:t>
+        <w:t xml:space="preserve"> The software will attempt to represent all of the above.</w:t>
       </w:r>
     </w:p>
     <w:p>
@@ -2291,11 +2228,9 @@
           <w:b w:val="0"/>
         </w:rPr>
       </w:pPr>
-      <w:proofErr w:type="spellStart"/>
       <w:r>
         <w:t>Avanan</w:t>
       </w:r>
-      <w:proofErr w:type="spellEnd"/>
     </w:p>
     <w:p>
       <w:r>
@@ -2309,13 +2244,8 @@
           <w:b w:val="0"/>
         </w:rPr>
       </w:pPr>
-      <w:proofErr w:type="spellStart"/>
-      <w:r>
-        <w:t>Cofense</w:t>
-      </w:r>
-      <w:proofErr w:type="spellEnd"/>
-      <w:r>
-        <w:t xml:space="preserve"> PDR</w:t>
+      <w:r>
+        <w:t>Cofense PDR</w:t>
       </w:r>
     </w:p>
     <w:p>
@@ -2424,21 +2354,8 @@
         <w:pStyle w:val="Heading3"/>
       </w:pPr>
       <w:r>
-        <w:t xml:space="preserve">Blue Arca </w:t>
-      </w:r>
-      <w:proofErr w:type="spellStart"/>
-      <w:r>
-        <w:t>PhishGuard</w:t>
-      </w:r>
-      <w:proofErr w:type="spellEnd"/>
-      <w:r>
-        <w:t xml:space="preserve"> - Phishing Protection for </w:t>
-      </w:r>
-      <w:proofErr w:type="spellStart"/>
-      <w:r>
-        <w:t>WebMail</w:t>
-      </w:r>
-      <w:proofErr w:type="spellEnd"/>
+        <w:t>Blue Arca PhishGuard - Phishing Protection for WebMail</w:t>
+      </w:r>
     </w:p>
     <w:p>
       <w:hyperlink r:id="rId21" w:history="1">
@@ -2468,11 +2385,9 @@
       <w:pPr>
         <w:pStyle w:val="Heading3"/>
       </w:pPr>
-      <w:proofErr w:type="spellStart"/>
       <w:r>
         <w:t>Clippit</w:t>
       </w:r>
-      <w:proofErr w:type="spellEnd"/>
     </w:p>
     <w:p>
       <w:r>
@@ -2621,20 +2536,13 @@
           </wp:anchor>
         </w:drawing>
       </w:r>
-      <w:proofErr w:type="spellStart"/>
       <w:r>
         <w:t>BonziBuddy</w:t>
       </w:r>
-      <w:proofErr w:type="spellEnd"/>
-    </w:p>
-    <w:p>
-      <w:proofErr w:type="spellStart"/>
-      <w:r>
-        <w:t>BonziBuddy</w:t>
-      </w:r>
-      <w:proofErr w:type="spellEnd"/>
-      <w:r>
-        <w:t xml:space="preserve"> was a desktop assistant that could tell jokes, talk and sing songs. It aimed to make using the computer more fun by providing web browsing help. The program used text-to-speech technology for this.</w:t>
+    </w:p>
+    <w:p>
+      <w:r>
+        <w:t>BonziBuddy was a desktop assistant that could tell jokes, talk and sing songs. It aimed to make using the computer more fun by providing web browsing help. The program used text-to-speech technology for this.</w:t>
       </w:r>
     </w:p>
     <w:p/>
@@ -2925,15 +2833,7 @@
         <w:t>APIs:</w:t>
       </w:r>
       <w:r>
-        <w:t xml:space="preserve"> Google Safe Browsing, </w:t>
-      </w:r>
-      <w:proofErr w:type="spellStart"/>
-      <w:r>
-        <w:t>OpenPhish</w:t>
-      </w:r>
-      <w:proofErr w:type="spellEnd"/>
-      <w:r>
-        <w:t>,</w:t>
+        <w:t xml:space="preserve"> Google Safe Browsing, OpenPhish,</w:t>
       </w:r>
       <w:r>
         <w:t xml:space="preserve"> </w:t>
@@ -2960,13 +2860,8 @@
         <w:t xml:space="preserve"> </w:t>
       </w:r>
       <w:r>
-        <w:t xml:space="preserve">a low intensity </w:t>
-      </w:r>
-      <w:proofErr w:type="gramStart"/>
-      <w:r>
-        <w:t>Llama  model</w:t>
-      </w:r>
-      <w:proofErr w:type="gramEnd"/>
+        <w:t>a low intensity Llama  model</w:t>
+      </w:r>
     </w:p>
     <w:p>
       <w:pPr>
@@ -3026,15 +2921,7 @@
         <w:t>85</w:t>
       </w:r>
       <w:r>
-        <w:t>%&lt;</w:t>
-      </w:r>
-      <w:proofErr w:type="gramStart"/>
-      <w:r>
-        <w:t>=  of</w:t>
-      </w:r>
-      <w:proofErr w:type="gramEnd"/>
-      <w:r>
-        <w:t xml:space="preserve"> phishing emails flagged in test data</w:t>
+        <w:t>%&lt;=  of phishing emails flagged in test data</w:t>
       </w:r>
     </w:p>
     <w:p>
@@ -3277,39 +3164,7 @@
           <w:b/>
           <w:bCs/>
         </w:rPr>
-        <w:t xml:space="preserve">Why use </w:t>
-      </w:r>
-      <w:proofErr w:type="spellStart"/>
-      <w:r>
-        <w:rPr>
-          <w:b/>
-          <w:bCs/>
-        </w:rPr>
-        <w:t>TreeWalker</w:t>
-      </w:r>
-      <w:proofErr w:type="spellEnd"/>
-      <w:r>
-        <w:rPr>
-          <w:b/>
-          <w:bCs/>
-        </w:rPr>
-        <w:t xml:space="preserve"> instead of just </w:t>
-      </w:r>
-      <w:proofErr w:type="spellStart"/>
-      <w:r>
-        <w:rPr>
-          <w:b/>
-          <w:bCs/>
-        </w:rPr>
-        <w:t>innerHTML.replace</w:t>
-      </w:r>
-      <w:proofErr w:type="spellEnd"/>
-      <w:r>
-        <w:rPr>
-          <w:b/>
-          <w:bCs/>
-        </w:rPr>
-        <w:t>()?</w:t>
+        <w:t>Why use TreeWalker instead of just innerHTML.replace()?</w:t>
       </w:r>
     </w:p>
     <w:p>
@@ -3340,13 +3195,8 @@
           <w:numId w:val="9"/>
         </w:numPr>
       </w:pPr>
-      <w:proofErr w:type="spellStart"/>
-      <w:r>
-        <w:t>innerHTML.replace</w:t>
-      </w:r>
-      <w:proofErr w:type="spellEnd"/>
-      <w:r>
-        <w:t>() could accidentally break tags or formatting.</w:t>
+      <w:r>
+        <w:t>innerHTML.replace() could accidentally break tags or formatting.</w:t>
       </w:r>
     </w:p>
     <w:p>
@@ -3356,13 +3206,8 @@
           <w:numId w:val="9"/>
         </w:numPr>
       </w:pPr>
-      <w:proofErr w:type="spellStart"/>
-      <w:r>
-        <w:t>TreeWalker</w:t>
-      </w:r>
-      <w:proofErr w:type="spellEnd"/>
-      <w:r>
-        <w:t xml:space="preserve"> ensures you </w:t>
+      <w:r>
+        <w:t xml:space="preserve">TreeWalker ensures you </w:t>
       </w:r>
       <w:r>
         <w:rPr>
@@ -3392,17 +3237,7 @@
       </w:r>
       <w:r>
         <w:br/>
-        <w:t xml:space="preserve">In the future when I have bad </w:t>
-      </w:r>
-      <w:proofErr w:type="spellStart"/>
-      <w:proofErr w:type="gramStart"/>
-      <w:r>
-        <w:t>words.json</w:t>
-      </w:r>
-      <w:proofErr w:type="spellEnd"/>
-      <w:proofErr w:type="gramEnd"/>
-      <w:r>
-        <w:t xml:space="preserve"> on an API I will have a running DB of data fall on that.</w:t>
+        <w:t>In the future when I have bad words.json on an API I will have a running DB of data fall on that.</w:t>
       </w:r>
     </w:p>
     <w:p/>
@@ -3427,15 +3262,7 @@
         </w:numPr>
       </w:pPr>
       <w:r>
-        <w:t xml:space="preserve">The </w:t>
-      </w:r>
-      <w:proofErr w:type="spellStart"/>
-      <w:r>
-        <w:t>manifest.json</w:t>
-      </w:r>
-      <w:proofErr w:type="spellEnd"/>
-      <w:r>
-        <w:t xml:space="preserve"> file. Every browser extension needs one of these and all the main building blocks of your extension will need to be listed here (e.g. html file for your extension/popup window, content script, service worker/background script etc.) This will also need to mention the Browser APIs you want your extension to be able to access.</w:t>
+        <w:t>The manifest.json file. Every browser extension needs one of these and all the main building blocks of your extension will need to be listed here (e.g. html file for your extension/popup window, content script, service worker/background script etc.) This will also need to mention the Browser APIs you want your extension to be able to access.</w:t>
       </w:r>
     </w:p>
     <w:p>
@@ -3446,31 +3273,7 @@
         </w:numPr>
       </w:pPr>
       <w:r>
-        <w:t>The content script (content.js/</w:t>
-      </w:r>
-      <w:proofErr w:type="spellStart"/>
-      <w:r>
-        <w:t>content.ts</w:t>
-      </w:r>
-      <w:proofErr w:type="spellEnd"/>
-      <w:r>
-        <w:t xml:space="preserve">). This is the file that gets injected into the DOM that can </w:t>
-      </w:r>
-      <w:proofErr w:type="gramStart"/>
-      <w:r>
-        <w:t>actually alter</w:t>
-      </w:r>
-      <w:proofErr w:type="gramEnd"/>
-      <w:r>
-        <w:t xml:space="preserve"> stuff on the webpage (E.g. changing background </w:t>
-      </w:r>
-      <w:proofErr w:type="spellStart"/>
-      <w:r>
-        <w:t>colors</w:t>
-      </w:r>
-      <w:proofErr w:type="spellEnd"/>
-      <w:r>
-        <w:t>).</w:t>
+        <w:t>The content script (content.js/content.ts). This is the file that gets injected into the DOM that can actually alter stuff on the webpage (E.g. changing background colors).</w:t>
       </w:r>
     </w:p>
     <w:p>
@@ -3481,23 +3284,7 @@
         </w:numPr>
       </w:pPr>
       <w:r>
-        <w:t>The background script/service worker (background.js/</w:t>
-      </w:r>
-      <w:proofErr w:type="spellStart"/>
-      <w:r>
-        <w:t>ts</w:t>
-      </w:r>
-      <w:proofErr w:type="spellEnd"/>
-      <w:r>
-        <w:t xml:space="preserve">). Think of this as being like an event listener. There </w:t>
-      </w:r>
-      <w:proofErr w:type="gramStart"/>
-      <w:r>
-        <w:t>are</w:t>
-      </w:r>
-      <w:proofErr w:type="gramEnd"/>
-      <w:r>
-        <w:t xml:space="preserve"> a tonne of events that occur as a user browses the web (switching tab, going to a new website etc.). The background script can listen out for these events and then execute some code.</w:t>
+        <w:t>The background script/service worker (background.js/ts). Think of this as being like an event listener. There are a tonne of events that occur as a user browses the web (switching tab, going to a new website etc.). The background script can listen out for these events and then execute some code.</w:t>
       </w:r>
     </w:p>
     <w:p>
@@ -3513,39 +3300,7 @@
     </w:p>
     <w:p>
       <w:r>
-        <w:t xml:space="preserve">A good place to start learning these things is the Google Dev docs. </w:t>
-      </w:r>
-      <w:proofErr w:type="gramStart"/>
-      <w:r>
-        <w:t>In particular, if</w:t>
-      </w:r>
-      <w:proofErr w:type="gramEnd"/>
-      <w:r>
-        <w:t xml:space="preserve"> thinking about building a chrome extension, three very important APIs to </w:t>
-      </w:r>
-      <w:proofErr w:type="gramStart"/>
-      <w:r>
-        <w:t>look into</w:t>
-      </w:r>
-      <w:proofErr w:type="gramEnd"/>
-      <w:r>
-        <w:t xml:space="preserve"> would be the runtime, storage and tabs APIs. Since you've also mentioned that you want your extension to only work on a specific site, </w:t>
-      </w:r>
-      <w:proofErr w:type="gramStart"/>
-      <w:r>
-        <w:t>look into</w:t>
-      </w:r>
-      <w:proofErr w:type="gramEnd"/>
-      <w:r>
-        <w:t xml:space="preserve"> the </w:t>
-      </w:r>
-      <w:proofErr w:type="spellStart"/>
-      <w:r>
-        <w:t>webNavigation</w:t>
-      </w:r>
-      <w:proofErr w:type="spellEnd"/>
-      <w:r>
-        <w:t xml:space="preserve"> API too.</w:t>
+        <w:t>A good place to start learning these things is the Google Dev docs. In particular, if thinking about building a chrome extension, three very important APIs to look into would be the runtime, storage and tabs APIs. Since you've also mentioned that you want your extension to only work on a specific site, look into the webNavigation API too.</w:t>
       </w:r>
     </w:p>
     <w:p>
@@ -3573,15 +3328,7 @@
     </w:p>
     <w:p>
       <w:r>
-        <w:t xml:space="preserve">Standardised Risk </w:t>
-      </w:r>
-      <w:proofErr w:type="spellStart"/>
-      <w:r>
-        <w:t>Assesment</w:t>
-      </w:r>
-      <w:proofErr w:type="spellEnd"/>
-      <w:r>
-        <w:t>.</w:t>
+        <w:t>Standardised Risk Assesment.</w:t>
       </w:r>
     </w:p>
     <w:p>
@@ -3620,15 +3367,7 @@
     </w:p>
     <w:p>
       <w:r>
-        <w:t xml:space="preserve">I have access to multiple technical users from the </w:t>
-      </w:r>
-      <w:proofErr w:type="gramStart"/>
-      <w:r>
-        <w:t>university</w:t>
-      </w:r>
-      <w:proofErr w:type="gramEnd"/>
-      <w:r>
-        <w:t xml:space="preserve"> and I will use them to test the features to look for vulnerabilities and errors a non-technical user may not identify.</w:t>
+        <w:t>I have access to multiple technical users from the university and I will use them to test the features to look for vulnerabilities and errors a non-technical user may not identify.</w:t>
       </w:r>
     </w:p>
     <w:p>
@@ -4176,21 +3915,7 @@
               <w:rPr>
                 <w:highlight w:val="red"/>
               </w:rPr>
-              <w:t xml:space="preserve">Too </w:t>
-            </w:r>
-            <w:proofErr w:type="gramStart"/>
-            <w:r>
-              <w:rPr>
-                <w:highlight w:val="red"/>
-              </w:rPr>
-              <w:t>much</w:t>
-            </w:r>
-            <w:proofErr w:type="gramEnd"/>
-            <w:r>
-              <w:rPr>
-                <w:highlight w:val="red"/>
-              </w:rPr>
-              <w:t xml:space="preserve"> boxes that I don’t need. Blocks my vision of my email.</w:t>
+              <w:t>Too much boxes that I don’t need. Blocks my vision of my email.</w:t>
             </w:r>
           </w:p>
         </w:tc>
@@ -4505,6 +4230,48 @@
       </w:r>
       <w:r>
         <w:br/>
+      </w:r>
+      <w:r>
+        <w:br/>
+      </w:r>
+      <w:r>
+        <w:br/>
+      </w:r>
+      <w:hyperlink r:id="rId30" w:history="1">
+        <w:r>
+          <w:rPr>
+            <w:rStyle w:val="Hyperlink"/>
+          </w:rPr>
+          <w:t>https://github.com/funilrys/PyFunceble</w:t>
+        </w:r>
+      </w:hyperlink>
+    </w:p>
+    <w:p>
+      <w:hyperlink r:id="rId31" w:history="1">
+        <w:r>
+          <w:rPr>
+            <w:rStyle w:val="Hyperlink"/>
+          </w:rPr>
+          <w:t>https://github.com/Phishing-Database/Phishing.Database?tab=readme-ov-file</w:t>
+        </w:r>
+      </w:hyperlink>
+      <w:r>
+        <w:t xml:space="preserve"> – feed virus total</w:t>
+      </w:r>
+    </w:p>
+    <w:p/>
+    <w:p>
+      <w:pPr>
+        <w:pStyle w:val="Heading1"/>
+      </w:pPr>
+      <w:r>
+        <w:t>Virus total work</w:t>
+      </w:r>
+    </w:p>
+    <w:p/>
+    <w:p>
+      <w:r>
+        <w:t>Access to fetch at 'https://www.virustotal.com/api/v3/domains/rutube.ru' from origin 'https://mail.google.com' has been blocked by CORS policy: Response to preflight request doesn't pass access control check: No 'Access-Control-Allow-Origin' header is present on the requested resource.</w:t>
       </w:r>
     </w:p>
     <w:sectPr>

</xml_diff>